<commit_message>
Added pictures of Eday
</commit_message>
<xml_diff>
--- a/Spark Gap Tesla Coil Project Report.docx
+++ b/Spark Gap Tesla Coil Project Report.docx
@@ -13,18 +13,18 @@
         <mc:AlternateContent>
           <mc:Choice Requires="wps">
             <w:drawing>
-              <wp:anchor distT="0" distB="0" distL="114300" distR="114300" simplePos="0" relativeHeight="251659264" behindDoc="0" locked="0" layoutInCell="1" allowOverlap="1" wp14:anchorId="39036D61" wp14:editId="5387E9CB">
+              <wp:anchor distT="0" distB="0" distL="114300" distR="114300" simplePos="0" relativeHeight="251662336" behindDoc="0" locked="0" layoutInCell="1" allowOverlap="1" wp14:anchorId="41590172" wp14:editId="0E994A75">
                 <wp:simplePos x="0" y="0"/>
                 <wp:positionH relativeFrom="page">
-                  <wp:posOffset>0</wp:posOffset>
+                  <wp:align>right</wp:align>
                 </wp:positionH>
                 <wp:positionV relativeFrom="paragraph">
-                  <wp:posOffset>-735965</wp:posOffset>
+                  <wp:posOffset>-601980</wp:posOffset>
                 </wp:positionV>
-                <wp:extent cx="7772400" cy="601980"/>
-                <wp:effectExtent l="0" t="0" r="0" b="7620"/>
+                <wp:extent cx="7772400" cy="342900"/>
+                <wp:effectExtent l="0" t="0" r="0" b="0"/>
                 <wp:wrapNone/>
-                <wp:docPr id="4" name="Rectangle 4"/>
+                <wp:docPr id="3" name="Rectangle 3"/>
                 <wp:cNvGraphicFramePr/>
                 <a:graphic xmlns:a="http://schemas.openxmlformats.org/drawingml/2006/main">
                   <a:graphicData uri="http://schemas.microsoft.com/office/word/2010/wordprocessingShape">
@@ -33,7 +33,7 @@
                       <wps:spPr>
                         <a:xfrm>
                           <a:off x="0" y="0"/>
-                          <a:ext cx="7772400" cy="601980"/>
+                          <a:ext cx="7772400" cy="342900"/>
                         </a:xfrm>
                         <a:prstGeom prst="rect">
                           <a:avLst/>
@@ -81,7 +81,7 @@
           </mc:Choice>
           <mc:Fallback>
             <w:pict>
-              <v:rect w14:anchorId="2D16CA09" id="Rectangle 4" o:spid="_x0000_s1026" style="position:absolute;margin-left:0;margin-top:-57.95pt;width:612pt;height:47.4pt;z-index:251659264;visibility:visible;mso-wrap-style:square;mso-width-percent:0;mso-height-percent:0;mso-wrap-distance-left:9pt;mso-wrap-distance-top:0;mso-wrap-distance-right:9pt;mso-wrap-distance-bottom:0;mso-position-horizontal:absolute;mso-position-horizontal-relative:page;mso-position-vertical:absolute;mso-position-vertical-relative:text;mso-width-percent:0;mso-height-percent:0;mso-width-relative:margin;mso-height-relative:margin;v-text-anchor:middle" o:gfxdata="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" fillcolor="#f84c1d" stroked="f" strokeweight="1pt">
+              <v:rect w14:anchorId="42E0850F" id="Rectangle 3" o:spid="_x0000_s1026" style="position:absolute;margin-left:560.8pt;margin-top:-47.4pt;width:612pt;height:27pt;z-index:251662336;visibility:visible;mso-wrap-style:square;mso-width-percent:0;mso-height-percent:0;mso-wrap-distance-left:9pt;mso-wrap-distance-top:0;mso-wrap-distance-right:9pt;mso-wrap-distance-bottom:0;mso-position-horizontal:right;mso-position-horizontal-relative:page;mso-position-vertical:absolute;mso-position-vertical-relative:text;mso-width-percent:0;mso-height-percent:0;mso-width-relative:margin;mso-height-relative:margin;v-text-anchor:middle" o:gfxdata="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" fillcolor="#f84c1d" stroked="f" strokeweight="1pt">
                 <w10:wrap anchorx="page"/>
               </v:rect>
             </w:pict>
@@ -93,7 +93,7 @@
           <w:noProof/>
         </w:rPr>
         <w:drawing>
-          <wp:inline distT="0" distB="0" distL="0" distR="0" wp14:anchorId="4DD3D055" wp14:editId="51EC25BE">
+          <wp:inline distT="0" distB="0" distL="0" distR="0" wp14:anchorId="29CA2E64" wp14:editId="4C627B88">
             <wp:extent cx="2880360" cy="979927"/>
             <wp:effectExtent l="0" t="0" r="0" b="0"/>
             <wp:docPr id="2" name="Picture 2" descr="C:\Users\Matthew\Documents\GitHub\SPARC-Logos\Version 3\white new logo 3.png"/>
@@ -152,6 +152,129 @@
       </w:pPr>
       <w:r>
         <w:rPr>
+          <w:noProof/>
+        </w:rPr>
+        <mc:AlternateContent>
+          <mc:Choice Requires="wps">
+            <w:drawing>
+              <wp:anchor distT="0" distB="0" distL="114300" distR="114300" simplePos="0" relativeHeight="251664384" behindDoc="0" locked="0" layoutInCell="1" allowOverlap="1" wp14:anchorId="4959B17A" wp14:editId="10FA61DC">
+                <wp:simplePos x="0" y="0"/>
+                <wp:positionH relativeFrom="page">
+                  <wp:align>right</wp:align>
+                </wp:positionH>
+                <wp:positionV relativeFrom="paragraph">
+                  <wp:posOffset>635000</wp:posOffset>
+                </wp:positionV>
+                <wp:extent cx="7772400" cy="480060"/>
+                <wp:effectExtent l="0" t="0" r="0" b="0"/>
+                <wp:wrapNone/>
+                <wp:docPr id="8" name="Rectangle 8"/>
+                <wp:cNvGraphicFramePr/>
+                <a:graphic xmlns:a="http://schemas.openxmlformats.org/drawingml/2006/main">
+                  <a:graphicData uri="http://schemas.microsoft.com/office/word/2010/wordprocessingShape">
+                    <wps:wsp>
+                      <wps:cNvSpPr/>
+                      <wps:spPr>
+                        <a:xfrm>
+                          <a:off x="0" y="0"/>
+                          <a:ext cx="7772400" cy="480060"/>
+                        </a:xfrm>
+                        <a:prstGeom prst="rect">
+                          <a:avLst/>
+                        </a:prstGeom>
+                        <a:solidFill>
+                          <a:schemeClr val="tx1">
+                            <a:lumMod val="65000"/>
+                            <a:lumOff val="35000"/>
+                          </a:schemeClr>
+                        </a:solidFill>
+                        <a:ln>
+                          <a:noFill/>
+                        </a:ln>
+                      </wps:spPr>
+                      <wps:style>
+                        <a:lnRef idx="2">
+                          <a:schemeClr val="accent1">
+                            <a:shade val="50000"/>
+                          </a:schemeClr>
+                        </a:lnRef>
+                        <a:fillRef idx="1">
+                          <a:schemeClr val="accent1"/>
+                        </a:fillRef>
+                        <a:effectRef idx="0">
+                          <a:schemeClr val="accent1"/>
+                        </a:effectRef>
+                        <a:fontRef idx="minor">
+                          <a:schemeClr val="lt1"/>
+                        </a:fontRef>
+                      </wps:style>
+                      <wps:txbx>
+                        <w:txbxContent>
+                          <w:p>
+                            <w:pPr>
+                              <w:spacing w:after="0"/>
+                              <w:jc w:val="center"/>
+                              <w:rPr>
+                                <w:sz w:val="44"/>
+                              </w:rPr>
+                            </w:pPr>
+                            <w:r>
+                              <w:rPr>
+                                <w:sz w:val="44"/>
+                              </w:rPr>
+                              <w:t>February 26, 2016</w:t>
+                            </w:r>
+                          </w:p>
+                        </w:txbxContent>
+                      </wps:txbx>
+                      <wps:bodyPr rot="0" spcFirstLastPara="0" vertOverflow="overflow" horzOverflow="overflow" vert="horz" wrap="square" lIns="91440" tIns="45720" rIns="91440" bIns="45720" numCol="1" spcCol="0" rtlCol="0" fromWordArt="0" anchor="ctr" anchorCtr="0" forceAA="0" compatLnSpc="1">
+                        <a:prstTxWarp prst="textNoShape">
+                          <a:avLst/>
+                        </a:prstTxWarp>
+                        <a:noAutofit/>
+                      </wps:bodyPr>
+                    </wps:wsp>
+                  </a:graphicData>
+                </a:graphic>
+                <wp14:sizeRelH relativeFrom="margin">
+                  <wp14:pctWidth>0</wp14:pctWidth>
+                </wp14:sizeRelH>
+                <wp14:sizeRelV relativeFrom="margin">
+                  <wp14:pctHeight>0</wp14:pctHeight>
+                </wp14:sizeRelV>
+              </wp:anchor>
+            </w:drawing>
+          </mc:Choice>
+          <mc:Fallback>
+            <w:pict>
+              <v:rect w14:anchorId="4959B17A" id="Rectangle 8" o:spid="_x0000_s1026" style="position:absolute;left:0;text-align:left;margin-left:560.8pt;margin-top:50pt;width:612pt;height:37.8pt;z-index:251664384;visibility:visible;mso-wrap-style:square;mso-width-percent:0;mso-height-percent:0;mso-wrap-distance-left:9pt;mso-wrap-distance-top:0;mso-wrap-distance-right:9pt;mso-wrap-distance-bottom:0;mso-position-horizontal:right;mso-position-horizontal-relative:page;mso-position-vertical:absolute;mso-position-vertical-relative:text;mso-width-percent:0;mso-height-percent:0;mso-width-relative:margin;mso-height-relative:margin;v-text-anchor:middle" o:gfxdata="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" fillcolor="#5a5a5a [2109]" stroked="f" strokeweight="1pt">
+                <v:textbox>
+                  <w:txbxContent>
+                    <w:p>
+                      <w:pPr>
+                        <w:spacing w:after="0"/>
+                        <w:jc w:val="center"/>
+                        <w:rPr>
+                          <w:sz w:val="44"/>
+                        </w:rPr>
+                      </w:pPr>
+                      <w:r>
+                        <w:rPr>
+                          <w:sz w:val="44"/>
+                        </w:rPr>
+                        <w:t>February 26, 2016</w:t>
+                      </w:r>
+                    </w:p>
+                  </w:txbxContent>
+                </v:textbox>
+                <w10:wrap anchorx="page"/>
+              </v:rect>
+            </w:pict>
+          </mc:Fallback>
+        </mc:AlternateContent>
+      </w:r>
+      <w:r>
+        <w:rPr>
           <w:b/>
           <w:sz w:val="72"/>
         </w:rPr>
@@ -163,34 +286,31 @@
           <w:sz w:val="72"/>
         </w:rPr>
         <w:t xml:space="preserve"> Project Report</w:t>
-      </w:r>
-    </w:p>
-    <w:p>
-      <w:pPr>
-        <w:jc w:val="center"/>
-        <w:rPr>
-          <w:b/>
-          <w:sz w:val="52"/>
-        </w:rPr>
-      </w:pPr>
-      <w:r>
-        <w:rPr>
-          <w:b/>
-          <w:sz w:val="52"/>
-        </w:rPr>
-        <w:t>February 26, 2016</w:t>
       </w:r>
     </w:p>
     <w:p>
       <w:pPr>
         <w:jc w:val="center"/>
       </w:pPr>
-      <w:r>
+    </w:p>
+    <w:p>
+      <w:pPr>
+        <w:jc w:val="center"/>
         <w:rPr>
           <w:noProof/>
         </w:rPr>
+      </w:pPr>
+    </w:p>
+    <w:p>
+      <w:pPr>
+        <w:jc w:val="center"/>
+      </w:pPr>
+      <w:r>
+        <w:rPr>
+          <w:noProof/>
+        </w:rPr>
         <w:drawing>
-          <wp:inline distT="0" distB="0" distL="0" distR="0" wp14:anchorId="7720D6E6" wp14:editId="41E12460">
+          <wp:inline distT="0" distB="0" distL="0" distR="0" wp14:anchorId="62F5D18B" wp14:editId="0B74A11C">
             <wp:extent cx="3383280" cy="4955040"/>
             <wp:effectExtent l="0" t="0" r="7620" b="0"/>
             <wp:docPr id="1" name="Picture 1" descr="C:\Users\Matthew\Documents\GitHub\Tesla-Coil\Photos\first_test.jpg"/>
@@ -277,13 +397,13 @@
         <mc:AlternateContent>
           <mc:Choice Requires="wps">
             <w:drawing>
-              <wp:anchor distT="0" distB="0" distL="114300" distR="114300" simplePos="0" relativeHeight="251660288" behindDoc="0" locked="0" layoutInCell="1" allowOverlap="1" wp14:anchorId="3FEC10F2" wp14:editId="5E52F5EB">
+              <wp:anchor distT="0" distB="0" distL="114300" distR="114300" simplePos="0" relativeHeight="251660288" behindDoc="0" locked="0" layoutInCell="1" allowOverlap="1" wp14:anchorId="120F9FBD" wp14:editId="7C6FD259">
                 <wp:simplePos x="0" y="0"/>
                 <wp:positionH relativeFrom="page">
                   <wp:align>right</wp:align>
                 </wp:positionH>
                 <wp:positionV relativeFrom="paragraph">
-                  <wp:posOffset>659130</wp:posOffset>
+                  <wp:posOffset>732790</wp:posOffset>
                 </wp:positionV>
                 <wp:extent cx="7772400" cy="342900"/>
                 <wp:effectExtent l="0" t="0" r="0" b="0"/>
@@ -345,7 +465,7 @@
           </mc:Choice>
           <mc:Fallback>
             <w:pict>
-              <v:rect w14:anchorId="1E7A667B" id="Rectangle 5" o:spid="_x0000_s1026" style="position:absolute;margin-left:560.8pt;margin-top:51.9pt;width:612pt;height:27pt;z-index:251660288;visibility:visible;mso-wrap-style:square;mso-width-percent:0;mso-height-percent:0;mso-wrap-distance-left:9pt;mso-wrap-distance-top:0;mso-wrap-distance-right:9pt;mso-wrap-distance-bottom:0;mso-position-horizontal:right;mso-position-horizontal-relative:page;mso-position-vertical:absolute;mso-position-vertical-relative:text;mso-width-percent:0;mso-height-percent:0;mso-width-relative:margin;mso-height-relative:margin;v-text-anchor:middle" o:gfxdata="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" fillcolor="#03244d" stroked="f" strokeweight="1pt">
+              <v:rect w14:anchorId="768EFA76" id="Rectangle 5" o:spid="_x0000_s1026" style="position:absolute;margin-left:560.8pt;margin-top:57.7pt;width:612pt;height:27pt;z-index:251660288;visibility:visible;mso-wrap-style:square;mso-width-percent:0;mso-height-percent:0;mso-wrap-distance-left:9pt;mso-wrap-distance-top:0;mso-wrap-distance-right:9pt;mso-wrap-distance-bottom:0;mso-position-horizontal:right;mso-position-horizontal-relative:page;mso-position-vertical:absolute;mso-position-vertical-relative:text;mso-width-percent:0;mso-height-percent:0;mso-width-relative:margin;mso-height-relative:margin;v-text-anchor:middle" o:gfxdata="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" fillcolor="#03244d" stroked="f" strokeweight="1pt">
                 <w10:wrap anchorx="page"/>
               </v:rect>
             </w:pict>
@@ -363,8 +483,66 @@
         <w:rPr>
           <w:rFonts w:ascii="Times New Roman" w:hAnsi="Times New Roman" w:cs="Times New Roman"/>
         </w:rPr>
-        <w:t xml:space="preserve"> Murphy Braswell, Ben Brotzman, Jonathan Brown, Travis Keller, Josh Jablonowski, Joseph McCrary, Mike Petry, Gavin Prather, Steven Sinakhot</w:t>
-      </w:r>
+        <w:t xml:space="preserve"> Murphy Braswell, Ben </w:t>
+      </w:r>
+      <w:proofErr w:type="spellStart"/>
+      <w:r>
+        <w:rPr>
+          <w:rFonts w:ascii="Times New Roman" w:hAnsi="Times New Roman" w:cs="Times New Roman"/>
+        </w:rPr>
+        <w:t>Brotzman</w:t>
+      </w:r>
+      <w:proofErr w:type="spellEnd"/>
+      <w:r>
+        <w:rPr>
+          <w:rFonts w:ascii="Times New Roman" w:hAnsi="Times New Roman" w:cs="Times New Roman"/>
+        </w:rPr>
+        <w:t xml:space="preserve">, Jonathan Brown, Travis Keller, Josh </w:t>
+      </w:r>
+      <w:proofErr w:type="spellStart"/>
+      <w:r>
+        <w:rPr>
+          <w:rFonts w:ascii="Times New Roman" w:hAnsi="Times New Roman" w:cs="Times New Roman"/>
+        </w:rPr>
+        <w:t>Jablonowski</w:t>
+      </w:r>
+      <w:proofErr w:type="spellEnd"/>
+      <w:r>
+        <w:rPr>
+          <w:rFonts w:ascii="Times New Roman" w:hAnsi="Times New Roman" w:cs="Times New Roman"/>
+        </w:rPr>
+        <w:t xml:space="preserve">, Joseph McCrary, Mike </w:t>
+      </w:r>
+      <w:proofErr w:type="spellStart"/>
+      <w:r>
+        <w:rPr>
+          <w:rFonts w:ascii="Times New Roman" w:hAnsi="Times New Roman" w:cs="Times New Roman"/>
+        </w:rPr>
+        <w:t>Petry</w:t>
+      </w:r>
+      <w:proofErr w:type="spellEnd"/>
+      <w:r>
+        <w:rPr>
+          <w:rFonts w:ascii="Times New Roman" w:hAnsi="Times New Roman" w:cs="Times New Roman"/>
+        </w:rPr>
+        <w:t xml:space="preserve">, Gavin Prather, Steven </w:t>
+      </w:r>
+      <w:proofErr w:type="spellStart"/>
+      <w:r>
+        <w:rPr>
+          <w:rFonts w:ascii="Times New Roman" w:hAnsi="Times New Roman" w:cs="Times New Roman"/>
+        </w:rPr>
+        <w:t>Sinakhot</w:t>
+      </w:r>
+      <w:proofErr w:type="spellEnd"/>
+    </w:p>
+    <w:p>
+      <w:pPr>
+        <w:jc w:val="center"/>
+        <w:rPr>
+          <w:rFonts w:ascii="Times New Roman" w:hAnsi="Times New Roman" w:cs="Times New Roman"/>
+        </w:rPr>
+      </w:pPr>
     </w:p>
     <w:p>
       <w:pPr>
@@ -381,7 +559,6 @@
           <w:b/>
           <w:sz w:val="24"/>
         </w:rPr>
-        <w:lastRenderedPageBreak/>
         <w:t>Project Initiation Date:</w:t>
       </w:r>
       <w:r>
@@ -413,6 +590,7 @@
     <w:p>
       <w:pPr>
         <w:spacing w:after="0" w:line="480" w:lineRule="auto"/>
+        <w:ind w:firstLine="720"/>
         <w:rPr>
           <w:rFonts w:ascii="Times New Roman" w:hAnsi="Times New Roman" w:cs="Times New Roman"/>
           <w:color w:val="333333"/>
@@ -509,6 +687,7 @@
     <w:p>
       <w:pPr>
         <w:spacing w:after="0" w:line="480" w:lineRule="auto"/>
+        <w:ind w:firstLine="720"/>
         <w:rPr>
           <w:rFonts w:ascii="Times New Roman" w:hAnsi="Times New Roman" w:cs="Times New Roman"/>
           <w:color w:val="333333"/>
@@ -561,6 +740,7 @@
     <w:p>
       <w:pPr>
         <w:spacing w:after="0" w:line="480" w:lineRule="auto"/>
+        <w:ind w:firstLine="720"/>
         <w:rPr>
           <w:rFonts w:ascii="Times New Roman" w:hAnsi="Times New Roman" w:cs="Times New Roman"/>
           <w:color w:val="333333"/>
@@ -568,6 +748,8 @@
           <w:shd w:val="clear" w:color="auto" w:fill="FFFFFF"/>
         </w:rPr>
       </w:pPr>
+      <w:bookmarkStart w:id="0" w:name="_GoBack"/>
+      <w:bookmarkEnd w:id="0"/>
       <w:r>
         <w:rPr>
           <w:rFonts w:ascii="Times New Roman" w:hAnsi="Times New Roman" w:cs="Times New Roman"/>
@@ -901,7 +1083,7 @@
           <v:shape id="_x0000_i1025" type="#_x0000_t75" style="width:417.6pt;height:360.6pt" o:ole="">
             <v:imagedata r:id="rId11" o:title=""/>
           </v:shape>
-          <o:OLEObject Type="Embed" ProgID="Unknown" ShapeID="_x0000_i1025" DrawAspect="Content" ObjectID="_1517944840" r:id="rId12"/>
+          <o:OLEObject Type="Embed" ProgID="Unknown" ShapeID="_x0000_i1025" DrawAspect="Content" ObjectID="_1517946902" r:id="rId12"/>
         </w:object>
       </w:r>
     </w:p>
@@ -3408,35 +3590,17 @@
         </w:rPr>
         <w:t xml:space="preserve"> </w:t>
       </w:r>
-      <w:bookmarkStart w:id="0" w:name="_GoBack"/>
-      <w:bookmarkEnd w:id="0"/>
-      <w:r>
-        <w:fldChar w:fldCharType="begin"/>
-      </w:r>
-      <w:r>
-        <w:instrText xml:space="preserve"> HYPERLINK "http://www.realclearscience.com/articles/2014/01/29/how_tesla_coils_work_108474.html" </w:instrText>
-      </w:r>
-      <w:r>
-        <w:fldChar w:fldCharType="separate"/>
-      </w:r>
-      <w:r>
-        <w:rPr>
-          <w:rFonts w:ascii="Times New Roman" w:eastAsia="Times New Roman" w:hAnsi="Times New Roman" w:cs="Times New Roman"/>
-          <w:color w:val="4078C0"/>
-          <w:sz w:val="24"/>
-          <w:szCs w:val="24"/>
-        </w:rPr>
-        <w:t>http://www.realclearscience.com/articles/2014/01/29/how_tesla_coils_work_108474.html</w:t>
-      </w:r>
-      <w:r>
-        <w:rPr>
-          <w:rFonts w:ascii="Times New Roman" w:eastAsia="Times New Roman" w:hAnsi="Times New Roman" w:cs="Times New Roman"/>
-          <w:color w:val="4078C0"/>
-          <w:sz w:val="24"/>
-          <w:szCs w:val="24"/>
-        </w:rPr>
-        <w:fldChar w:fldCharType="end"/>
-      </w:r>
+      <w:hyperlink r:id="rId18" w:history="1">
+        <w:r>
+          <w:rPr>
+            <w:rFonts w:ascii="Times New Roman" w:eastAsia="Times New Roman" w:hAnsi="Times New Roman" w:cs="Times New Roman"/>
+            <w:color w:val="4078C0"/>
+            <w:sz w:val="24"/>
+            <w:szCs w:val="24"/>
+          </w:rPr>
+          <w:t>http://www.realclearscience.com/articles/2014/01/29/how_tesla_coils_work_108474.html</w:t>
+        </w:r>
+      </w:hyperlink>
       <w:r>
         <w:rPr>
           <w:rFonts w:ascii="Times New Roman" w:eastAsia="Times New Roman" w:hAnsi="Times New Roman" w:cs="Times New Roman"/>
@@ -3456,7 +3620,7 @@
         </w:rPr>
         <w:t xml:space="preserve"> </w:t>
       </w:r>
-      <w:hyperlink r:id="rId18" w:history="1">
+      <w:hyperlink r:id="rId19" w:history="1">
         <w:r>
           <w:rPr>
             <w:rFonts w:ascii="Times New Roman" w:eastAsia="Times New Roman" w:hAnsi="Times New Roman" w:cs="Times New Roman"/>
@@ -3477,7 +3641,7 @@
         <w:br/>
         <w:t>How to make a Musical Tesla Coil: </w:t>
       </w:r>
-      <w:hyperlink r:id="rId19" w:history="1">
+      <w:hyperlink r:id="rId20" w:history="1">
         <w:r>
           <w:rPr>
             <w:rFonts w:ascii="Times New Roman" w:eastAsia="Times New Roman" w:hAnsi="Times New Roman" w:cs="Times New Roman"/>
@@ -3498,7 +3662,7 @@
         <w:br/>
         <w:t>MMC Capacitor: </w:t>
       </w:r>
-      <w:hyperlink r:id="rId20" w:history="1">
+      <w:hyperlink r:id="rId21" w:history="1">
         <w:r>
           <w:rPr>
             <w:rFonts w:ascii="Times New Roman" w:eastAsia="Times New Roman" w:hAnsi="Times New Roman" w:cs="Times New Roman"/>
@@ -3532,7 +3696,7 @@
       </w:pPr>
     </w:p>
     <w:sectPr>
-      <w:footerReference w:type="default" r:id="rId21"/>
+      <w:footerReference w:type="default" r:id="rId22"/>
       <w:pgSz w:w="12240" w:h="15840"/>
       <w:pgMar w:top="1440" w:right="1080" w:bottom="1440" w:left="1080" w:header="720" w:footer="720" w:gutter="0"/>
       <w:cols w:space="720"/>
@@ -3621,7 +3785,7 @@
         <w:noProof/>
         <w:sz w:val="24"/>
       </w:rPr>
-      <w:t>5</w:t>
+      <w:t>3</w:t>
     </w:r>
     <w:r>
       <w:rPr>
@@ -4667,6 +4831,36 @@
       </w:tcPr>
     </w:tblStylePr>
   </w:style>
+  <w:style w:type="paragraph" w:styleId="BalloonText">
+    <w:name w:val="Balloon Text"/>
+    <w:basedOn w:val="Normal"/>
+    <w:link w:val="BalloonTextChar"/>
+    <w:uiPriority w:val="99"/>
+    <w:semiHidden/>
+    <w:unhideWhenUsed/>
+    <w:rsid w:val="00F351C5"/>
+    <w:pPr>
+      <w:spacing w:after="0" w:line="240" w:lineRule="auto"/>
+    </w:pPr>
+    <w:rPr>
+      <w:rFonts w:ascii="Segoe UI" w:hAnsi="Segoe UI" w:cs="Segoe UI"/>
+      <w:sz w:val="18"/>
+      <w:szCs w:val="18"/>
+    </w:rPr>
+  </w:style>
+  <w:style w:type="character" w:customStyle="1" w:styleId="BalloonTextChar">
+    <w:name w:val="Balloon Text Char"/>
+    <w:basedOn w:val="DefaultParagraphFont"/>
+    <w:link w:val="BalloonText"/>
+    <w:uiPriority w:val="99"/>
+    <w:semiHidden/>
+    <w:rsid w:val="00F351C5"/>
+    <w:rPr>
+      <w:rFonts w:ascii="Segoe UI" w:hAnsi="Segoe UI" w:cs="Segoe UI"/>
+      <w:sz w:val="18"/>
+      <w:szCs w:val="18"/>
+    </w:rPr>
+  </w:style>
 </w:styles>
 </file>
 

</xml_diff>